<commit_message>
V0R3: Conclusión 3: Trabajando con múltiples elementos
</commit_message>
<xml_diff>
--- a/JavaScript.docx
+++ b/JavaScript.docx
@@ -4,6 +4,17 @@
   <w:body>
     <w:p>
       <w:pPr>
+        <w:pStyle w:val="Ttulo1"/>
+        <w:rPr>
+          <w:u w:val="single"/>
+        </w:rPr>
+      </w:pPr>
+      <w:r>
+        <w:t>JavaScript: primeros pasos con el lenguaje</w:t>
+      </w:r>
+    </w:p>
+    <w:p>
+      <w:pPr>
         <w:pStyle w:val="Ttulo2"/>
         <w:numPr>
           <w:ilvl w:val="0"/>
@@ -13,6 +24,12 @@
       <w:r>
         <w:t>Conclusión 1:</w:t>
       </w:r>
+      <w:r>
+        <w:t xml:space="preserve"> </w:t>
+      </w:r>
+      <w:r>
+        <w:t>Introducción al lenguaje</w:t>
+      </w:r>
     </w:p>
     <w:p>
       <w:pPr>
@@ -102,18 +119,121 @@
           <w:numId w:val="1"/>
         </w:numPr>
       </w:pPr>
+      <w:bookmarkStart w:id="0" w:name="_Hlk118268494"/>
       <w:r>
         <w:t>Conclusión 2:</w:t>
       </w:r>
-    </w:p>
-    <w:p>
-      <w:pPr>
-        <w:pStyle w:val="Prrafodelista"/>
-        <w:numPr>
-          <w:ilvl w:val="0"/>
-          <w:numId w:val="2"/>
-        </w:numPr>
-      </w:pPr>
+      <w:r>
+        <w:t xml:space="preserve"> </w:t>
+      </w:r>
+      <w:r>
+        <w:t>Tipos de variables</w:t>
+      </w:r>
+    </w:p>
+    <w:bookmarkEnd w:id="0"/>
+    <w:p>
+      <w:pPr>
+        <w:pStyle w:val="Prrafodelista"/>
+        <w:numPr>
+          <w:ilvl w:val="0"/>
+          <w:numId w:val="2"/>
+        </w:numPr>
+      </w:pPr>
+      <w:r>
+        <w:t xml:space="preserve">Palabras reservadas </w:t>
+      </w:r>
+      <w:proofErr w:type="spellStart"/>
+      <w:r>
+        <w:t>const</w:t>
+      </w:r>
+      <w:proofErr w:type="spellEnd"/>
+      <w:r>
+        <w:t xml:space="preserve"> y </w:t>
+      </w:r>
+      <w:proofErr w:type="spellStart"/>
+      <w:r>
+        <w:t>let</w:t>
+      </w:r>
+      <w:proofErr w:type="spellEnd"/>
+      <w:r>
+        <w:t>.</w:t>
+      </w:r>
+    </w:p>
+    <w:p>
+      <w:pPr>
+        <w:pStyle w:val="Prrafodelista"/>
+        <w:numPr>
+          <w:ilvl w:val="0"/>
+          <w:numId w:val="2"/>
+        </w:numPr>
+      </w:pPr>
+      <w:r>
+        <w:t>Sensibilidad a las mayúsculas y minúsculas.</w:t>
+      </w:r>
+    </w:p>
+    <w:p>
+      <w:pPr>
+        <w:pStyle w:val="Prrafodelista"/>
+        <w:numPr>
+          <w:ilvl w:val="0"/>
+          <w:numId w:val="2"/>
+        </w:numPr>
+      </w:pPr>
+      <w:r>
+        <w:t xml:space="preserve">Funciones de conversión de datos: </w:t>
+      </w:r>
+      <w:proofErr w:type="spellStart"/>
+      <w:r>
+        <w:t>parseInt</w:t>
+      </w:r>
+      <w:proofErr w:type="spellEnd"/>
+      <w:r>
+        <w:t xml:space="preserve">, </w:t>
+      </w:r>
+      <w:proofErr w:type="spellStart"/>
+      <w:r>
+        <w:t>parseFloat</w:t>
+      </w:r>
+      <w:proofErr w:type="spellEnd"/>
+      <w:r>
+        <w:t>.</w:t>
+      </w:r>
+    </w:p>
+    <w:p>
+      <w:pPr>
+        <w:pStyle w:val="Prrafodelista"/>
+        <w:numPr>
+          <w:ilvl w:val="0"/>
+          <w:numId w:val="2"/>
+        </w:numPr>
+      </w:pPr>
+      <w:r>
+        <w:t>Usar datos numéricos, tanto enteros como decimales.</w:t>
+      </w:r>
+    </w:p>
+    <w:p>
+      <w:pPr>
+        <w:pStyle w:val="Prrafodelista"/>
+        <w:numPr>
+          <w:ilvl w:val="0"/>
+          <w:numId w:val="2"/>
+        </w:numPr>
+      </w:pPr>
+      <w:r>
+        <w:t>Asignación de variables.</w:t>
+      </w:r>
+    </w:p>
+    <w:p>
+      <w:pPr>
+        <w:pStyle w:val="Prrafodelista"/>
+        <w:numPr>
+          <w:ilvl w:val="0"/>
+          <w:numId w:val="2"/>
+        </w:numPr>
+      </w:pPr>
+      <w:r>
+        <w:t>Presentación en pantalla con plantillas de textos.</w:t>
+      </w:r>
     </w:p>
     <w:p>
       <w:pPr>
@@ -126,15 +246,104 @@
       <w:r>
         <w:t>Conclusión 3:</w:t>
       </w:r>
-    </w:p>
-    <w:p>
-      <w:pPr>
-        <w:pStyle w:val="Prrafodelista"/>
-        <w:numPr>
-          <w:ilvl w:val="0"/>
-          <w:numId w:val="2"/>
-        </w:numPr>
-      </w:pPr>
+      <w:r>
+        <w:t xml:space="preserve"> </w:t>
+      </w:r>
+      <w:r>
+        <w:t>Trabajando con múltiples elementos</w:t>
+      </w:r>
+    </w:p>
+    <w:p>
+      <w:pPr>
+        <w:pStyle w:val="Prrafodelista"/>
+        <w:numPr>
+          <w:ilvl w:val="0"/>
+          <w:numId w:val="2"/>
+        </w:numPr>
+      </w:pPr>
+      <w:r>
+        <w:t>Creación de variables tipo listas (</w:t>
+      </w:r>
+      <w:proofErr w:type="spellStart"/>
+      <w:r>
+        <w:t>Arrays</w:t>
+      </w:r>
+      <w:proofErr w:type="spellEnd"/>
+      <w:r>
+        <w:t>).</w:t>
+      </w:r>
+    </w:p>
+    <w:p>
+      <w:pPr>
+        <w:pStyle w:val="Prrafodelista"/>
+        <w:numPr>
+          <w:ilvl w:val="0"/>
+          <w:numId w:val="2"/>
+        </w:numPr>
+      </w:pPr>
+      <w:r>
+        <w:t xml:space="preserve">Agregar elementos a una lista (función </w:t>
+      </w:r>
+      <w:proofErr w:type="spellStart"/>
+      <w:r>
+        <w:t>push</w:t>
+      </w:r>
+      <w:proofErr w:type="spellEnd"/>
+      <w:r>
+        <w:t>).</w:t>
+      </w:r>
+    </w:p>
+    <w:p>
+      <w:pPr>
+        <w:pStyle w:val="Prrafodelista"/>
+        <w:numPr>
+          <w:ilvl w:val="0"/>
+          <w:numId w:val="2"/>
+        </w:numPr>
+      </w:pPr>
+      <w:r>
+        <w:t xml:space="preserve">Eliminar elementos de una lista (función </w:t>
+      </w:r>
+      <w:proofErr w:type="spellStart"/>
+      <w:r>
+        <w:t>splice</w:t>
+      </w:r>
+      <w:proofErr w:type="spellEnd"/>
+      <w:r>
+        <w:t>).</w:t>
+      </w:r>
+    </w:p>
+    <w:p>
+      <w:pPr>
+        <w:pStyle w:val="Prrafodelista"/>
+        <w:numPr>
+          <w:ilvl w:val="0"/>
+          <w:numId w:val="2"/>
+        </w:numPr>
+      </w:pPr>
+      <w:r>
+        <w:t xml:space="preserve">Consultar el tamaño de una lista (función </w:t>
+      </w:r>
+      <w:proofErr w:type="spellStart"/>
+      <w:r>
+        <w:t>length</w:t>
+      </w:r>
+      <w:proofErr w:type="spellEnd"/>
+      <w:r>
+        <w:t>).</w:t>
+      </w:r>
+    </w:p>
+    <w:p>
+      <w:pPr>
+        <w:pStyle w:val="Prrafodelista"/>
+        <w:numPr>
+          <w:ilvl w:val="0"/>
+          <w:numId w:val="2"/>
+        </w:numPr>
+      </w:pPr>
+      <w:r>
+        <w:t>Acceder a elementos específicos de una lista, con el índice o posición.</w:t>
+      </w:r>
     </w:p>
     <w:p>
       <w:pPr>
@@ -147,6 +356,12 @@
       <w:r>
         <w:t>Conclusión 4:</w:t>
       </w:r>
+      <w:r>
+        <w:t xml:space="preserve"> </w:t>
+      </w:r>
+      <w:r>
+        <w:t>Condiciones y flujos de ejecución</w:t>
+      </w:r>
     </w:p>
     <w:p>
       <w:pPr>
@@ -168,47 +383,11 @@
       <w:r>
         <w:t>Conclusión 5:</w:t>
       </w:r>
-    </w:p>
-    <w:p>
-      <w:pPr>
-        <w:pStyle w:val="Prrafodelista"/>
-        <w:numPr>
-          <w:ilvl w:val="0"/>
-          <w:numId w:val="2"/>
-        </w:numPr>
-      </w:pPr>
-    </w:p>
-    <w:p>
-      <w:pPr>
-        <w:pStyle w:val="Ttulo2"/>
-        <w:numPr>
-          <w:ilvl w:val="0"/>
-          <w:numId w:val="1"/>
-        </w:numPr>
-      </w:pPr>
-      <w:r>
-        <w:t>Conclusión 6:</w:t>
-      </w:r>
-    </w:p>
-    <w:p>
-      <w:pPr>
-        <w:pStyle w:val="Prrafodelista"/>
-        <w:numPr>
-          <w:ilvl w:val="0"/>
-          <w:numId w:val="2"/>
-        </w:numPr>
-      </w:pPr>
-    </w:p>
-    <w:p>
-      <w:pPr>
-        <w:pStyle w:val="Ttulo2"/>
-        <w:numPr>
-          <w:ilvl w:val="0"/>
-          <w:numId w:val="1"/>
-        </w:numPr>
-      </w:pPr>
-      <w:r>
-        <w:t>Conclusión 7:</w:t>
+      <w:r>
+        <w:t xml:space="preserve"> </w:t>
+      </w:r>
+      <w:r>
+        <w:t>Iterando sobre listas</w:t>
       </w:r>
     </w:p>
     <w:p>
@@ -260,6 +439,23 @@
           <w:numId w:val="2"/>
         </w:numPr>
       </w:pPr>
+      <w:proofErr w:type="spellStart"/>
+      <w:r>
+        <w:t>Node</w:t>
+      </w:r>
+      <w:proofErr w:type="spellEnd"/>
+      <w:r>
+        <w:t xml:space="preserve"> ayuda en la gestión de errores, ya que JavaScript es un lenguaje libre y de difícil manejo.</w:t>
+      </w:r>
+    </w:p>
+    <w:p>
+      <w:pPr>
+        <w:pStyle w:val="Prrafodelista"/>
+        <w:numPr>
+          <w:ilvl w:val="0"/>
+          <w:numId w:val="2"/>
+        </w:numPr>
+      </w:pPr>
       <w:r>
         <w:t>Powershell</w:t>
       </w:r>
@@ -298,6 +494,69 @@
     </w:p>
     <w:p>
       <w:pPr>
+        <w:pStyle w:val="Prrafodelista"/>
+        <w:numPr>
+          <w:ilvl w:val="0"/>
+          <w:numId w:val="2"/>
+        </w:numPr>
+      </w:pPr>
+      <w:hyperlink r:id="rId7" w:history="1">
+        <w:r>
+          <w:rPr>
+            <w:rStyle w:val="Hipervnculo"/>
+          </w:rPr>
+          <w:t>https://developer.mozilla.org/es/docs/Glossary/Primitive#:~:text=Hay%206%20tipos%20de%20datos,%2C%20boolean%2C%20undefined%20y%20symbol</w:t>
+        </w:r>
+      </w:hyperlink>
+      <w:r>
+        <w:t xml:space="preserve"> </w:t>
+      </w:r>
+    </w:p>
+    <w:p>
+      <w:pPr>
+        <w:pStyle w:val="Prrafodelista"/>
+        <w:numPr>
+          <w:ilvl w:val="0"/>
+          <w:numId w:val="2"/>
+        </w:numPr>
+      </w:pPr>
+      <w:r>
+        <w:t>C</w:t>
+      </w:r>
+      <w:r>
+        <w:t>adena</w:t>
+      </w:r>
+      <w:r>
+        <w:t xml:space="preserve"> o </w:t>
+      </w:r>
+      <w:proofErr w:type="spellStart"/>
+      <w:r>
+        <w:t>string</w:t>
+      </w:r>
+      <w:proofErr w:type="spellEnd"/>
+    </w:p>
+    <w:p>
+      <w:pPr>
+        <w:pStyle w:val="Prrafodelista"/>
+        <w:numPr>
+          <w:ilvl w:val="0"/>
+          <w:numId w:val="2"/>
+        </w:numPr>
+      </w:pPr>
+      <w:r>
+        <w:t xml:space="preserve">El índice del </w:t>
+      </w:r>
+      <w:proofErr w:type="spellStart"/>
+      <w:r>
+        <w:t>arrays</w:t>
+      </w:r>
+      <w:proofErr w:type="spellEnd"/>
+      <w:r>
+        <w:t xml:space="preserve"> inicia en 0</w:t>
+      </w:r>
+    </w:p>
+    <w:p>
+      <w:pPr>
         <w:pStyle w:val="Ttulo2"/>
         <w:numPr>
           <w:ilvl w:val="0"/>
@@ -316,6 +575,275 @@
           <w:numId w:val="2"/>
         </w:numPr>
       </w:pPr>
+      <w:proofErr w:type="spellStart"/>
+      <w:proofErr w:type="gramStart"/>
+      <w:r>
+        <w:t>parseInt</w:t>
+      </w:r>
+      <w:proofErr w:type="spellEnd"/>
+      <w:r>
+        <w:t>(</w:t>
+      </w:r>
+      <w:proofErr w:type="gramEnd"/>
+      <w:r>
+        <w:t>)</w:t>
+      </w:r>
+    </w:p>
+    <w:p>
+      <w:pPr>
+        <w:pStyle w:val="Prrafodelista"/>
+        <w:numPr>
+          <w:ilvl w:val="0"/>
+          <w:numId w:val="2"/>
+        </w:numPr>
+      </w:pPr>
+      <w:proofErr w:type="spellStart"/>
+      <w:proofErr w:type="gramStart"/>
+      <w:r>
+        <w:t>parseFloat</w:t>
+      </w:r>
+      <w:proofErr w:type="spellEnd"/>
+      <w:r>
+        <w:t>(</w:t>
+      </w:r>
+      <w:proofErr w:type="gramEnd"/>
+      <w:r>
+        <w:t>)</w:t>
+      </w:r>
+    </w:p>
+    <w:p>
+      <w:pPr>
+        <w:pStyle w:val="Prrafodelista"/>
+        <w:numPr>
+          <w:ilvl w:val="0"/>
+          <w:numId w:val="2"/>
+        </w:numPr>
+      </w:pPr>
+      <w:proofErr w:type="gramStart"/>
+      <w:r>
+        <w:t>.</w:t>
+      </w:r>
+      <w:proofErr w:type="spellStart"/>
+      <w:r>
+        <w:t>unshift</w:t>
+      </w:r>
+      <w:proofErr w:type="spellEnd"/>
+      <w:proofErr w:type="gramEnd"/>
+      <w:r>
+        <w:t>()</w:t>
+      </w:r>
+    </w:p>
+    <w:p>
+      <w:pPr>
+        <w:pStyle w:val="Prrafodelista"/>
+        <w:numPr>
+          <w:ilvl w:val="0"/>
+          <w:numId w:val="2"/>
+        </w:numPr>
+      </w:pPr>
+      <w:proofErr w:type="gramStart"/>
+      <w:r>
+        <w:t>.</w:t>
+      </w:r>
+      <w:proofErr w:type="spellStart"/>
+      <w:r>
+        <w:t>push</w:t>
+      </w:r>
+      <w:proofErr w:type="spellEnd"/>
+      <w:proofErr w:type="gramEnd"/>
+      <w:r>
+        <w:t>()</w:t>
+      </w:r>
+    </w:p>
+    <w:p>
+      <w:pPr>
+        <w:pStyle w:val="Prrafodelista"/>
+        <w:numPr>
+          <w:ilvl w:val="0"/>
+          <w:numId w:val="2"/>
+        </w:numPr>
+      </w:pPr>
+      <w:proofErr w:type="gramStart"/>
+      <w:r>
+        <w:rPr>
+          <w:u w:val="single"/>
+        </w:rPr>
+        <w:t>.</w:t>
+      </w:r>
+      <w:proofErr w:type="spellStart"/>
+      <w:r>
+        <w:rPr>
+          <w:u w:val="single"/>
+        </w:rPr>
+        <w:t>splice</w:t>
+      </w:r>
+      <w:proofErr w:type="spellEnd"/>
+      <w:proofErr w:type="gramEnd"/>
+      <w:r>
+        <w:rPr>
+          <w:u w:val="single"/>
+        </w:rPr>
+        <w:t>()</w:t>
+      </w:r>
+    </w:p>
+    <w:p>
+      <w:pPr>
+        <w:pStyle w:val="Prrafodelista"/>
+        <w:numPr>
+          <w:ilvl w:val="0"/>
+          <w:numId w:val="2"/>
+        </w:numPr>
+      </w:pPr>
+      <w:proofErr w:type="gramStart"/>
+      <w:r>
+        <w:rPr>
+          <w:u w:val="single"/>
+        </w:rPr>
+        <w:t>.</w:t>
+      </w:r>
+      <w:proofErr w:type="spellStart"/>
+      <w:r>
+        <w:rPr>
+          <w:u w:val="single"/>
+        </w:rPr>
+        <w:t>length</w:t>
+      </w:r>
+      <w:proofErr w:type="spellEnd"/>
+      <w:proofErr w:type="gramEnd"/>
+    </w:p>
+    <w:p>
+      <w:pPr>
+        <w:pStyle w:val="Prrafodelista"/>
+        <w:numPr>
+          <w:ilvl w:val="0"/>
+          <w:numId w:val="2"/>
+        </w:numPr>
+      </w:pPr>
+      <w:proofErr w:type="gramStart"/>
+      <w:r>
+        <w:rPr>
+          <w:u w:val="single"/>
+        </w:rPr>
+        <w:t>.shift</w:t>
+      </w:r>
+      <w:proofErr w:type="gramEnd"/>
+      <w:r>
+        <w:rPr>
+          <w:u w:val="single"/>
+        </w:rPr>
+        <w:t>()</w:t>
+      </w:r>
+    </w:p>
+    <w:p>
+      <w:pPr>
+        <w:pStyle w:val="Prrafodelista"/>
+        <w:numPr>
+          <w:ilvl w:val="0"/>
+          <w:numId w:val="2"/>
+        </w:numPr>
+      </w:pPr>
+      <w:proofErr w:type="gramStart"/>
+      <w:r>
+        <w:rPr>
+          <w:u w:val="single"/>
+        </w:rPr>
+        <w:t>.pop</w:t>
+      </w:r>
+      <w:proofErr w:type="gramEnd"/>
+      <w:r>
+        <w:rPr>
+          <w:u w:val="single"/>
+        </w:rPr>
+        <w:t>()</w:t>
+      </w:r>
+    </w:p>
+    <w:p>
+      <w:pPr>
+        <w:pStyle w:val="Prrafodelista"/>
+        <w:numPr>
+          <w:ilvl w:val="0"/>
+          <w:numId w:val="2"/>
+        </w:numPr>
+      </w:pPr>
+      <w:proofErr w:type="gramStart"/>
+      <w:r>
+        <w:t>.</w:t>
+      </w:r>
+      <w:proofErr w:type="spellStart"/>
+      <w:r>
+        <w:t>filter</w:t>
+      </w:r>
+      <w:proofErr w:type="spellEnd"/>
+      <w:proofErr w:type="gramEnd"/>
+      <w:r>
+        <w:t>()</w:t>
+      </w:r>
+    </w:p>
+    <w:p>
+      <w:pPr>
+        <w:pStyle w:val="Prrafodelista"/>
+        <w:numPr>
+          <w:ilvl w:val="0"/>
+          <w:numId w:val="2"/>
+        </w:numPr>
+      </w:pPr>
+      <w:proofErr w:type="gramStart"/>
+      <w:r>
+        <w:t>.</w:t>
+      </w:r>
+      <w:proofErr w:type="spellStart"/>
+      <w:r>
+        <w:t>join</w:t>
+      </w:r>
+      <w:proofErr w:type="spellEnd"/>
+      <w:proofErr w:type="gramEnd"/>
+      <w:r>
+        <w:t>()</w:t>
+      </w:r>
+    </w:p>
+    <w:p>
+      <w:pPr>
+        <w:pStyle w:val="Prrafodelista"/>
+        <w:numPr>
+          <w:ilvl w:val="0"/>
+          <w:numId w:val="2"/>
+        </w:numPr>
+      </w:pPr>
+      <w:proofErr w:type="gramStart"/>
+      <w:r>
+        <w:t>.</w:t>
+      </w:r>
+      <w:proofErr w:type="spellStart"/>
+      <w:r>
+        <w:t>sort</w:t>
+      </w:r>
+      <w:proofErr w:type="spellEnd"/>
+      <w:proofErr w:type="gramEnd"/>
+      <w:r>
+        <w:t>()</w:t>
+      </w:r>
+    </w:p>
+    <w:p>
+      <w:pPr>
+        <w:pStyle w:val="Prrafodelista"/>
+        <w:numPr>
+          <w:ilvl w:val="0"/>
+          <w:numId w:val="2"/>
+        </w:numPr>
+      </w:pPr>
+      <w:proofErr w:type="gramStart"/>
+      <w:r>
+        <w:t>.</w:t>
+      </w:r>
+      <w:proofErr w:type="spellStart"/>
+      <w:r>
+        <w:t>indexOf</w:t>
+      </w:r>
+      <w:proofErr w:type="spellEnd"/>
+      <w:proofErr w:type="gramEnd"/>
+      <w:r>
+        <w:t>()</w:t>
+      </w:r>
     </w:p>
     <w:p>
       <w:pPr>
@@ -329,7 +857,136 @@
         <w:t>Vocabulario:</w:t>
       </w:r>
     </w:p>
-    <w:p/>
+    <w:p>
+      <w:pPr>
+        <w:pStyle w:val="Prrafodelista"/>
+        <w:numPr>
+          <w:ilvl w:val="0"/>
+          <w:numId w:val="3"/>
+        </w:numPr>
+      </w:pPr>
+      <w:proofErr w:type="spellStart"/>
+      <w:r>
+        <w:t>const</w:t>
+      </w:r>
+      <w:proofErr w:type="spellEnd"/>
+      <w:r>
+        <w:t xml:space="preserve">_ espacio de memoria que luego de asignar su valor no </w:t>
+      </w:r>
+      <w:proofErr w:type="spellStart"/>
+      <w:r>
+        <w:t>varia</w:t>
+      </w:r>
+      <w:proofErr w:type="spellEnd"/>
+      <w:r>
+        <w:t xml:space="preserve"> en el tiempo</w:t>
+      </w:r>
+    </w:p>
+    <w:p>
+      <w:pPr>
+        <w:pStyle w:val="Prrafodelista"/>
+        <w:numPr>
+          <w:ilvl w:val="0"/>
+          <w:numId w:val="3"/>
+        </w:numPr>
+      </w:pPr>
+      <w:proofErr w:type="spellStart"/>
+      <w:r>
+        <w:t>let</w:t>
+      </w:r>
+      <w:proofErr w:type="spellEnd"/>
+    </w:p>
+    <w:p>
+      <w:pPr>
+        <w:pStyle w:val="Prrafodelista"/>
+        <w:numPr>
+          <w:ilvl w:val="0"/>
+          <w:numId w:val="3"/>
+        </w:numPr>
+      </w:pPr>
+      <w:proofErr w:type="spellStart"/>
+      <w:r>
+        <w:t>var</w:t>
+      </w:r>
+      <w:proofErr w:type="spellEnd"/>
+    </w:p>
+    <w:p>
+      <w:pPr>
+        <w:pStyle w:val="Prrafodelista"/>
+        <w:numPr>
+          <w:ilvl w:val="0"/>
+          <w:numId w:val="3"/>
+        </w:numPr>
+      </w:pPr>
+      <w:r>
+        <w:t>bloque: son espacios de trabajos seccionados</w:t>
+      </w:r>
+    </w:p>
+    <w:p>
+      <w:pPr>
+        <w:pStyle w:val="Prrafodelista"/>
+        <w:numPr>
+          <w:ilvl w:val="0"/>
+          <w:numId w:val="3"/>
+        </w:numPr>
+      </w:pPr>
+      <w:r>
+        <w:t>Plantilla de texto:</w:t>
+      </w:r>
+    </w:p>
+    <w:p>
+      <w:pPr>
+        <w:pStyle w:val="Prrafodelista"/>
+        <w:numPr>
+          <w:ilvl w:val="0"/>
+          <w:numId w:val="3"/>
+        </w:numPr>
+      </w:pPr>
+      <w:proofErr w:type="spellStart"/>
+      <w:r>
+        <w:t>Templates</w:t>
+      </w:r>
+      <w:proofErr w:type="spellEnd"/>
+      <w:r>
+        <w:t xml:space="preserve"> </w:t>
+      </w:r>
+      <w:proofErr w:type="spellStart"/>
+      <w:r>
+        <w:t>strings</w:t>
+      </w:r>
+      <w:proofErr w:type="spellEnd"/>
+    </w:p>
+    <w:p>
+      <w:pPr>
+        <w:pStyle w:val="Prrafodelista"/>
+        <w:numPr>
+          <w:ilvl w:val="0"/>
+          <w:numId w:val="3"/>
+        </w:numPr>
+      </w:pPr>
+      <w:proofErr w:type="spellStart"/>
+      <w:r>
+        <w:t>Strings</w:t>
+      </w:r>
+      <w:proofErr w:type="spellEnd"/>
+    </w:p>
+    <w:p>
+      <w:pPr>
+        <w:pStyle w:val="Prrafodelista"/>
+        <w:numPr>
+          <w:ilvl w:val="0"/>
+          <w:numId w:val="3"/>
+        </w:numPr>
+      </w:pPr>
+      <w:r>
+        <w:t xml:space="preserve">Errores de sintaxis y de </w:t>
+      </w:r>
+      <w:proofErr w:type="spellStart"/>
+      <w:r>
+        <w:t>logica</w:t>
+      </w:r>
+      <w:proofErr w:type="spellEnd"/>
+    </w:p>
     <w:sectPr>
       <w:pgSz w:w="12240" w:h="15840"/>
       <w:pgMar w:top="1417" w:right="1701" w:bottom="1417" w:left="1701" w:header="708" w:footer="708" w:gutter="0"/>
@@ -343,6 +1000,119 @@
 <file path=word/numbering.xml><?xml version="1.0" encoding="utf-8"?>
 <w:numbering xmlns:wpc="http://schemas.microsoft.com/office/word/2010/wordprocessingCanvas" xmlns:cx="http://schemas.microsoft.com/office/drawing/2014/chartex" xmlns:cx1="http://schemas.microsoft.com/office/drawing/2015/9/8/chartex" xmlns:cx2="http://schemas.microsoft.com/office/drawing/2015/10/21/chartex" xmlns:cx3="http://schemas.microsoft.com/office/drawing/2016/5/9/chartex" xmlns:cx4="http://schemas.microsoft.com/office/drawing/2016/5/10/chartex" xmlns:cx5="http://schemas.microsoft.com/office/drawing/2016/5/11/chartex" xmlns:cx6="http://schemas.microsoft.com/office/drawing/2016/5/12/chartex" xmlns:cx7="http://schemas.microsoft.com/office/drawing/2016/5/13/chartex" xmlns:cx8="http://schemas.microsoft.com/office/drawing/2016/5/14/chartex" xmlns:mc="http://schemas.openxmlformats.org/markup-compatibility/2006" xmlns:aink="http://schemas.microsoft.com/office/drawing/2016/ink" xmlns:am3d="http://schemas.microsoft.com/office/drawing/2017/model3d" xmlns:o="urn:schemas-microsoft-com:office:office" xmlns:oel="http://schemas.microsoft.com/office/2019/extlst" xmlns:r="http://schemas.openxmlformats.org/officeDocument/2006/relationships" xmlns:m="http://schemas.openxmlformats.org/officeDocument/2006/math" xmlns:v="urn:schemas-microsoft-com:vml" xmlns:wp14="http://schemas.microsoft.com/office/word/2010/wordprocessingDrawing" xmlns:wp="http://schemas.openxmlformats.org/drawingml/2006/wordprocessingDrawing" xmlns:w10="urn:schemas-microsoft-com:office:word" xmlns:w="http://schemas.openxmlformats.org/wordprocessingml/2006/main" xmlns:w14="http://schemas.microsoft.com/office/word/2010/wordml" xmlns:w15="http://schemas.microsoft.com/office/word/2012/wordml" xmlns:w16cex="http://schemas.microsoft.com/office/word/2018/wordml/cex" xmlns:w16cid="http://schemas.microsoft.com/office/word/2016/wordml/cid" xmlns:w16="http://schemas.microsoft.com/office/word/2018/wordml" xmlns:w16sdtdh="http://schemas.microsoft.com/office/word/2020/wordml/sdtdatahash" xmlns:w16se="http://schemas.microsoft.com/office/word/2015/wordml/symex" xmlns:wpg="http://schemas.microsoft.com/office/word/2010/wordprocessingGroup" xmlns:wpi="http://schemas.microsoft.com/office/word/2010/wordprocessingInk" xmlns:wne="http://schemas.microsoft.com/office/word/2006/wordml" xmlns:wps="http://schemas.microsoft.com/office/word/2010/wordprocessingShape" mc:Ignorable="w14 w15 w16se w16cid w16 w16cex w16sdtdh wp14">
   <w:abstractNum w:abstractNumId="0" w15:restartNumberingAfterBreak="0">
+    <w:nsid w:val="597D5414"/>
+    <w:multiLevelType w:val="hybridMultilevel"/>
+    <w:tmpl w:val="A7364A7E"/>
+    <w:lvl w:ilvl="0" w:tplc="340A0001">
+      <w:start w:val="1"/>
+      <w:numFmt w:val="bullet"/>
+      <w:lvlText w:val=""/>
+      <w:lvlJc w:val="left"/>
+      <w:pPr>
+        <w:ind w:left="720" w:hanging="360"/>
+      </w:pPr>
+      <w:rPr>
+        <w:rFonts w:ascii="Symbol" w:hAnsi="Symbol" w:hint="default"/>
+      </w:rPr>
+    </w:lvl>
+    <w:lvl w:ilvl="1" w:tplc="340A0003" w:tentative="1">
+      <w:start w:val="1"/>
+      <w:numFmt w:val="bullet"/>
+      <w:lvlText w:val="o"/>
+      <w:lvlJc w:val="left"/>
+      <w:pPr>
+        <w:ind w:left="1440" w:hanging="360"/>
+      </w:pPr>
+      <w:rPr>
+        <w:rFonts w:ascii="Courier New" w:hAnsi="Courier New" w:cs="Courier New" w:hint="default"/>
+      </w:rPr>
+    </w:lvl>
+    <w:lvl w:ilvl="2" w:tplc="340A0005" w:tentative="1">
+      <w:start w:val="1"/>
+      <w:numFmt w:val="bullet"/>
+      <w:lvlText w:val=""/>
+      <w:lvlJc w:val="left"/>
+      <w:pPr>
+        <w:ind w:left="2160" w:hanging="360"/>
+      </w:pPr>
+      <w:rPr>
+        <w:rFonts w:ascii="Wingdings" w:hAnsi="Wingdings" w:hint="default"/>
+      </w:rPr>
+    </w:lvl>
+    <w:lvl w:ilvl="3" w:tplc="340A0001" w:tentative="1">
+      <w:start w:val="1"/>
+      <w:numFmt w:val="bullet"/>
+      <w:lvlText w:val=""/>
+      <w:lvlJc w:val="left"/>
+      <w:pPr>
+        <w:ind w:left="2880" w:hanging="360"/>
+      </w:pPr>
+      <w:rPr>
+        <w:rFonts w:ascii="Symbol" w:hAnsi="Symbol" w:hint="default"/>
+      </w:rPr>
+    </w:lvl>
+    <w:lvl w:ilvl="4" w:tplc="340A0003" w:tentative="1">
+      <w:start w:val="1"/>
+      <w:numFmt w:val="bullet"/>
+      <w:lvlText w:val="o"/>
+      <w:lvlJc w:val="left"/>
+      <w:pPr>
+        <w:ind w:left="3600" w:hanging="360"/>
+      </w:pPr>
+      <w:rPr>
+        <w:rFonts w:ascii="Courier New" w:hAnsi="Courier New" w:cs="Courier New" w:hint="default"/>
+      </w:rPr>
+    </w:lvl>
+    <w:lvl w:ilvl="5" w:tplc="340A0005" w:tentative="1">
+      <w:start w:val="1"/>
+      <w:numFmt w:val="bullet"/>
+      <w:lvlText w:val=""/>
+      <w:lvlJc w:val="left"/>
+      <w:pPr>
+        <w:ind w:left="4320" w:hanging="360"/>
+      </w:pPr>
+      <w:rPr>
+        <w:rFonts w:ascii="Wingdings" w:hAnsi="Wingdings" w:hint="default"/>
+      </w:rPr>
+    </w:lvl>
+    <w:lvl w:ilvl="6" w:tplc="340A0001" w:tentative="1">
+      <w:start w:val="1"/>
+      <w:numFmt w:val="bullet"/>
+      <w:lvlText w:val=""/>
+      <w:lvlJc w:val="left"/>
+      <w:pPr>
+        <w:ind w:left="5040" w:hanging="360"/>
+      </w:pPr>
+      <w:rPr>
+        <w:rFonts w:ascii="Symbol" w:hAnsi="Symbol" w:hint="default"/>
+      </w:rPr>
+    </w:lvl>
+    <w:lvl w:ilvl="7" w:tplc="340A0003" w:tentative="1">
+      <w:start w:val="1"/>
+      <w:numFmt w:val="bullet"/>
+      <w:lvlText w:val="o"/>
+      <w:lvlJc w:val="left"/>
+      <w:pPr>
+        <w:ind w:left="5760" w:hanging="360"/>
+      </w:pPr>
+      <w:rPr>
+        <w:rFonts w:ascii="Courier New" w:hAnsi="Courier New" w:cs="Courier New" w:hint="default"/>
+      </w:rPr>
+    </w:lvl>
+    <w:lvl w:ilvl="8" w:tplc="340A0005" w:tentative="1">
+      <w:start w:val="1"/>
+      <w:numFmt w:val="bullet"/>
+      <w:lvlText w:val=""/>
+      <w:lvlJc w:val="left"/>
+      <w:pPr>
+        <w:ind w:left="6480" w:hanging="360"/>
+      </w:pPr>
+      <w:rPr>
+        <w:rFonts w:ascii="Wingdings" w:hAnsi="Wingdings" w:hint="default"/>
+      </w:rPr>
+    </w:lvl>
+  </w:abstractNum>
+  <w:abstractNum w:abstractNumId="1" w15:restartNumberingAfterBreak="0">
     <w:nsid w:val="75714B8C"/>
     <w:multiLevelType w:val="hybridMultilevel"/>
     <w:tmpl w:val="F5CAD34C"/>
@@ -455,7 +1225,7 @@
       </w:rPr>
     </w:lvl>
   </w:abstractNum>
-  <w:abstractNum w:abstractNumId="1" w15:restartNumberingAfterBreak="0">
+  <w:abstractNum w:abstractNumId="2" w15:restartNumberingAfterBreak="0">
     <w:nsid w:val="772A61AF"/>
     <w:multiLevelType w:val="hybridMultilevel"/>
     <w:tmpl w:val="9564876A"/>
@@ -545,9 +1315,12 @@
     </w:lvl>
   </w:abstractNum>
   <w:num w:numId="1" w16cid:durableId="605768707">
+    <w:abstractNumId w:val="2"/>
+  </w:num>
+  <w:num w:numId="2" w16cid:durableId="212739804">
     <w:abstractNumId w:val="1"/>
   </w:num>
-  <w:num w:numId="2" w16cid:durableId="212739804">
+  <w:num w:numId="3" w16cid:durableId="1389308215">
     <w:abstractNumId w:val="0"/>
   </w:num>
 </w:numbering>

</xml_diff>

<commit_message>
V0R4: Condiciones y flujos de ejecucion
</commit_message>
<xml_diff>
--- a/JavaScript.docx
+++ b/JavaScript.docx
@@ -25,34 +25,357 @@
         <w:t>Conclusión 1:</w:t>
       </w:r>
       <w:r>
+        <w:t xml:space="preserve"> Introducción al lenguaje</w:t>
+      </w:r>
+    </w:p>
+    <w:p>
+      <w:pPr>
+        <w:pStyle w:val="Prrafodelista"/>
+        <w:numPr>
+          <w:ilvl w:val="0"/>
+          <w:numId w:val="2"/>
+        </w:numPr>
+      </w:pPr>
+      <w:r>
+        <w:t xml:space="preserve">Ejecutar </w:t>
+      </w:r>
+      <w:proofErr w:type="spellStart"/>
+      <w:r>
+        <w:t>nodeJS</w:t>
+      </w:r>
+      <w:proofErr w:type="spellEnd"/>
+      <w:r>
+        <w:t xml:space="preserve"> para interpretar código </w:t>
+      </w:r>
+      <w:proofErr w:type="spellStart"/>
+      <w:r>
+        <w:t>Javascript</w:t>
+      </w:r>
+      <w:proofErr w:type="spellEnd"/>
+      <w:r>
+        <w:t>.</w:t>
+      </w:r>
+    </w:p>
+    <w:p>
+      <w:pPr>
+        <w:pStyle w:val="Prrafodelista"/>
+        <w:numPr>
+          <w:ilvl w:val="0"/>
+          <w:numId w:val="2"/>
+        </w:numPr>
+      </w:pPr>
+      <w:r>
+        <w:t xml:space="preserve">Mostrar resultado de la ejecución de código </w:t>
+      </w:r>
+      <w:proofErr w:type="spellStart"/>
+      <w:r>
+        <w:t>Javascript</w:t>
+      </w:r>
+      <w:proofErr w:type="spellEnd"/>
+      <w:r>
+        <w:t xml:space="preserve"> en pantalla.</w:t>
+      </w:r>
+    </w:p>
+    <w:p>
+      <w:pPr>
+        <w:pStyle w:val="Prrafodelista"/>
+        <w:numPr>
+          <w:ilvl w:val="0"/>
+          <w:numId w:val="2"/>
+        </w:numPr>
+      </w:pPr>
+      <w:r>
+        <w:t>Declarar variables y hacer uso de ellas en otra parte del código.</w:t>
+      </w:r>
+    </w:p>
+    <w:p>
+      <w:pPr>
+        <w:pStyle w:val="Prrafodelista"/>
+        <w:numPr>
+          <w:ilvl w:val="0"/>
+          <w:numId w:val="2"/>
+        </w:numPr>
+      </w:pPr>
+      <w:r>
+        <w:t xml:space="preserve">Operadores aritméticos de </w:t>
+      </w:r>
+      <w:proofErr w:type="spellStart"/>
+      <w:r>
+        <w:t>Javascript</w:t>
+      </w:r>
+      <w:proofErr w:type="spellEnd"/>
+      <w:r>
+        <w:t>.</w:t>
+      </w:r>
+    </w:p>
+    <w:p>
+      <w:pPr>
+        <w:pStyle w:val="Ttulo2"/>
+        <w:numPr>
+          <w:ilvl w:val="0"/>
+          <w:numId w:val="1"/>
+        </w:numPr>
+      </w:pPr>
+      <w:bookmarkStart w:id="0" w:name="_Hlk118268494"/>
+      <w:r>
+        <w:t>Conclusión 2:</w:t>
+      </w:r>
+      <w:r>
+        <w:t xml:space="preserve"> Tipos de variables</w:t>
+      </w:r>
+    </w:p>
+    <w:bookmarkEnd w:id="0"/>
+    <w:p>
+      <w:pPr>
+        <w:pStyle w:val="Prrafodelista"/>
+        <w:numPr>
+          <w:ilvl w:val="0"/>
+          <w:numId w:val="2"/>
+        </w:numPr>
+      </w:pPr>
+      <w:r>
+        <w:t xml:space="preserve">Palabras reservadas </w:t>
+      </w:r>
+      <w:proofErr w:type="spellStart"/>
+      <w:r>
+        <w:t>const</w:t>
+      </w:r>
+      <w:proofErr w:type="spellEnd"/>
+      <w:r>
+        <w:t xml:space="preserve"> y </w:t>
+      </w:r>
+      <w:proofErr w:type="spellStart"/>
+      <w:r>
+        <w:t>let</w:t>
+      </w:r>
+      <w:proofErr w:type="spellEnd"/>
+      <w:r>
+        <w:t>.</w:t>
+      </w:r>
+    </w:p>
+    <w:p>
+      <w:pPr>
+        <w:pStyle w:val="Prrafodelista"/>
+        <w:numPr>
+          <w:ilvl w:val="0"/>
+          <w:numId w:val="2"/>
+        </w:numPr>
+      </w:pPr>
+      <w:r>
+        <w:t>Sensibilidad a las mayúsculas y minúsculas.</w:t>
+      </w:r>
+    </w:p>
+    <w:p>
+      <w:pPr>
+        <w:pStyle w:val="Prrafodelista"/>
+        <w:numPr>
+          <w:ilvl w:val="0"/>
+          <w:numId w:val="2"/>
+        </w:numPr>
+      </w:pPr>
+      <w:r>
+        <w:t xml:space="preserve">Funciones de conversión de datos: </w:t>
+      </w:r>
+      <w:proofErr w:type="spellStart"/>
+      <w:r>
+        <w:t>parseInt</w:t>
+      </w:r>
+      <w:proofErr w:type="spellEnd"/>
+      <w:r>
+        <w:t xml:space="preserve">, </w:t>
+      </w:r>
+      <w:proofErr w:type="spellStart"/>
+      <w:r>
+        <w:t>parseFloat</w:t>
+      </w:r>
+      <w:proofErr w:type="spellEnd"/>
+      <w:r>
+        <w:t>.</w:t>
+      </w:r>
+    </w:p>
+    <w:p>
+      <w:pPr>
+        <w:pStyle w:val="Prrafodelista"/>
+        <w:numPr>
+          <w:ilvl w:val="0"/>
+          <w:numId w:val="2"/>
+        </w:numPr>
+      </w:pPr>
+      <w:r>
+        <w:t>Usar datos numéricos, tanto enteros como decimales.</w:t>
+      </w:r>
+    </w:p>
+    <w:p>
+      <w:pPr>
+        <w:pStyle w:val="Prrafodelista"/>
+        <w:numPr>
+          <w:ilvl w:val="0"/>
+          <w:numId w:val="2"/>
+        </w:numPr>
+      </w:pPr>
+      <w:r>
+        <w:t>Asignación de variables.</w:t>
+      </w:r>
+    </w:p>
+    <w:p>
+      <w:pPr>
+        <w:pStyle w:val="Prrafodelista"/>
+        <w:numPr>
+          <w:ilvl w:val="0"/>
+          <w:numId w:val="2"/>
+        </w:numPr>
+      </w:pPr>
+      <w:r>
+        <w:t>Presentación en pantalla con plantillas de textos.</w:t>
+      </w:r>
+    </w:p>
+    <w:p>
+      <w:pPr>
+        <w:pStyle w:val="Ttulo2"/>
+        <w:numPr>
+          <w:ilvl w:val="0"/>
+          <w:numId w:val="1"/>
+        </w:numPr>
+      </w:pPr>
+      <w:r>
+        <w:t>Conclusión 3:</w:t>
+      </w:r>
+      <w:r>
         <w:t xml:space="preserve"> </w:t>
       </w:r>
       <w:r>
-        <w:t>Introducción al lenguaje</w:t>
-      </w:r>
-    </w:p>
-    <w:p>
-      <w:pPr>
-        <w:pStyle w:val="Prrafodelista"/>
-        <w:numPr>
-          <w:ilvl w:val="0"/>
-          <w:numId w:val="2"/>
-        </w:numPr>
-      </w:pPr>
-      <w:r>
-        <w:t xml:space="preserve">Ejecutar </w:t>
-      </w:r>
-      <w:proofErr w:type="spellStart"/>
-      <w:r>
-        <w:t>nodeJS</w:t>
-      </w:r>
-      <w:proofErr w:type="spellEnd"/>
-      <w:r>
-        <w:t xml:space="preserve"> para interpretar código </w:t>
-      </w:r>
-      <w:proofErr w:type="spellStart"/>
-      <w:r>
-        <w:t>Javascript</w:t>
+        <w:t>Trabajando con múltiples elementos</w:t>
+      </w:r>
+    </w:p>
+    <w:p>
+      <w:pPr>
+        <w:pStyle w:val="Prrafodelista"/>
+        <w:numPr>
+          <w:ilvl w:val="0"/>
+          <w:numId w:val="2"/>
+        </w:numPr>
+      </w:pPr>
+      <w:r>
+        <w:t>Creación de variables tipo listas (</w:t>
+      </w:r>
+      <w:proofErr w:type="spellStart"/>
+      <w:r>
+        <w:t>Arrays</w:t>
+      </w:r>
+      <w:proofErr w:type="spellEnd"/>
+      <w:r>
+        <w:t>).</w:t>
+      </w:r>
+    </w:p>
+    <w:p>
+      <w:pPr>
+        <w:pStyle w:val="Prrafodelista"/>
+        <w:numPr>
+          <w:ilvl w:val="0"/>
+          <w:numId w:val="2"/>
+        </w:numPr>
+      </w:pPr>
+      <w:r>
+        <w:t xml:space="preserve">Agregar elementos a una lista (función </w:t>
+      </w:r>
+      <w:proofErr w:type="spellStart"/>
+      <w:r>
+        <w:t>push</w:t>
+      </w:r>
+      <w:proofErr w:type="spellEnd"/>
+      <w:r>
+        <w:t>).</w:t>
+      </w:r>
+    </w:p>
+    <w:p>
+      <w:pPr>
+        <w:pStyle w:val="Prrafodelista"/>
+        <w:numPr>
+          <w:ilvl w:val="0"/>
+          <w:numId w:val="2"/>
+        </w:numPr>
+      </w:pPr>
+      <w:r>
+        <w:t xml:space="preserve">Eliminar elementos de una lista (función </w:t>
+      </w:r>
+      <w:proofErr w:type="spellStart"/>
+      <w:r>
+        <w:t>splice</w:t>
+      </w:r>
+      <w:proofErr w:type="spellEnd"/>
+      <w:r>
+        <w:t>).</w:t>
+      </w:r>
+    </w:p>
+    <w:p>
+      <w:pPr>
+        <w:pStyle w:val="Prrafodelista"/>
+        <w:numPr>
+          <w:ilvl w:val="0"/>
+          <w:numId w:val="2"/>
+        </w:numPr>
+      </w:pPr>
+      <w:r>
+        <w:t xml:space="preserve">Consultar el tamaño de una lista (función </w:t>
+      </w:r>
+      <w:proofErr w:type="spellStart"/>
+      <w:r>
+        <w:t>length</w:t>
+      </w:r>
+      <w:proofErr w:type="spellEnd"/>
+      <w:r>
+        <w:t>).</w:t>
+      </w:r>
+    </w:p>
+    <w:p>
+      <w:pPr>
+        <w:pStyle w:val="Prrafodelista"/>
+        <w:numPr>
+          <w:ilvl w:val="0"/>
+          <w:numId w:val="2"/>
+        </w:numPr>
+      </w:pPr>
+      <w:r>
+        <w:t>Acceder a elementos específicos de una lista, con el índice o posición.</w:t>
+      </w:r>
+    </w:p>
+    <w:p>
+      <w:pPr>
+        <w:pStyle w:val="Ttulo2"/>
+        <w:numPr>
+          <w:ilvl w:val="0"/>
+          <w:numId w:val="1"/>
+        </w:numPr>
+      </w:pPr>
+      <w:r>
+        <w:t>Conclusión 4:</w:t>
+      </w:r>
+      <w:r>
+        <w:t xml:space="preserve"> </w:t>
+      </w:r>
+      <w:r>
+        <w:t>Condiciones y flujos de ejecución</w:t>
+      </w:r>
+    </w:p>
+    <w:p>
+      <w:pPr>
+        <w:pStyle w:val="Prrafodelista"/>
+        <w:numPr>
+          <w:ilvl w:val="0"/>
+          <w:numId w:val="2"/>
+        </w:numPr>
+      </w:pPr>
+      <w:proofErr w:type="spellStart"/>
+      <w:r>
+        <w:t>If</w:t>
+      </w:r>
+      <w:proofErr w:type="spellEnd"/>
+      <w:r>
+        <w:t xml:space="preserve"> y </w:t>
+      </w:r>
+      <w:proofErr w:type="spellStart"/>
+      <w:r>
+        <w:t>else</w:t>
       </w:r>
       <w:proofErr w:type="spellEnd"/>
       <w:r>
@@ -68,43 +391,45 @@
         </w:numPr>
       </w:pPr>
       <w:r>
-        <w:t xml:space="preserve">Mostrar resultado de la ejecución de código </w:t>
-      </w:r>
-      <w:proofErr w:type="spellStart"/>
-      <w:r>
-        <w:t>Javascript</w:t>
-      </w:r>
-      <w:proofErr w:type="spellEnd"/>
-      <w:r>
-        <w:t xml:space="preserve"> en pantalla.</w:t>
-      </w:r>
-    </w:p>
-    <w:p>
-      <w:pPr>
-        <w:pStyle w:val="Prrafodelista"/>
-        <w:numPr>
-          <w:ilvl w:val="0"/>
-          <w:numId w:val="2"/>
-        </w:numPr>
-      </w:pPr>
-      <w:r>
-        <w:t>Declarar variables y hacer uso de ellas en otra parte del código.</w:t>
-      </w:r>
-    </w:p>
-    <w:p>
-      <w:pPr>
-        <w:pStyle w:val="Prrafodelista"/>
-        <w:numPr>
-          <w:ilvl w:val="0"/>
-          <w:numId w:val="2"/>
-        </w:numPr>
-      </w:pPr>
-      <w:r>
-        <w:t xml:space="preserve">Operadores aritméticos de </w:t>
-      </w:r>
-      <w:proofErr w:type="spellStart"/>
-      <w:r>
-        <w:t>Javascript</w:t>
+        <w:t>Operadores lógicos. (&lt;,&lt;=,&gt;,&gt;=,==,!=).</w:t>
+      </w:r>
+    </w:p>
+    <w:p>
+      <w:pPr>
+        <w:pStyle w:val="Prrafodelista"/>
+        <w:numPr>
+          <w:ilvl w:val="0"/>
+          <w:numId w:val="2"/>
+        </w:numPr>
+      </w:pPr>
+      <w:proofErr w:type="spellStart"/>
+      <w:r>
+        <w:t>Ifs</w:t>
+      </w:r>
+      <w:proofErr w:type="spellEnd"/>
+      <w:r>
+        <w:t xml:space="preserve"> encadenados.</w:t>
+      </w:r>
+    </w:p>
+    <w:p>
+      <w:pPr>
+        <w:pStyle w:val="Prrafodelista"/>
+        <w:numPr>
+          <w:ilvl w:val="0"/>
+          <w:numId w:val="2"/>
+        </w:numPr>
+      </w:pPr>
+      <w:proofErr w:type="spellStart"/>
+      <w:r>
+        <w:t>else</w:t>
+      </w:r>
+      <w:proofErr w:type="spellEnd"/>
+      <w:r>
+        <w:t xml:space="preserve"> </w:t>
+      </w:r>
+      <w:proofErr w:type="spellStart"/>
+      <w:r>
+        <w:t>if</w:t>
       </w:r>
       <w:proofErr w:type="spellEnd"/>
       <w:r>
@@ -113,281 +438,29 @@
     </w:p>
     <w:p>
       <w:pPr>
+        <w:pStyle w:val="Prrafodelista"/>
+        <w:numPr>
+          <w:ilvl w:val="0"/>
+          <w:numId w:val="2"/>
+        </w:numPr>
+      </w:pPr>
+      <w:r>
+        <w:t>&amp;&amp; e ||.</w:t>
+      </w:r>
+    </w:p>
+    <w:p>
+      <w:pPr>
         <w:pStyle w:val="Ttulo2"/>
         <w:numPr>
           <w:ilvl w:val="0"/>
           <w:numId w:val="1"/>
         </w:numPr>
       </w:pPr>
-      <w:bookmarkStart w:id="0" w:name="_Hlk118268494"/>
-      <w:r>
-        <w:t>Conclusión 2:</w:t>
-      </w:r>
-      <w:r>
-        <w:t xml:space="preserve"> </w:t>
-      </w:r>
-      <w:r>
-        <w:t>Tipos de variables</w:t>
-      </w:r>
-    </w:p>
-    <w:bookmarkEnd w:id="0"/>
-    <w:p>
-      <w:pPr>
-        <w:pStyle w:val="Prrafodelista"/>
-        <w:numPr>
-          <w:ilvl w:val="0"/>
-          <w:numId w:val="2"/>
-        </w:numPr>
-      </w:pPr>
-      <w:r>
-        <w:t xml:space="preserve">Palabras reservadas </w:t>
-      </w:r>
-      <w:proofErr w:type="spellStart"/>
-      <w:r>
-        <w:t>const</w:t>
-      </w:r>
-      <w:proofErr w:type="spellEnd"/>
-      <w:r>
-        <w:t xml:space="preserve"> y </w:t>
-      </w:r>
-      <w:proofErr w:type="spellStart"/>
-      <w:r>
-        <w:t>let</w:t>
-      </w:r>
-      <w:proofErr w:type="spellEnd"/>
-      <w:r>
-        <w:t>.</w:t>
-      </w:r>
-    </w:p>
-    <w:p>
-      <w:pPr>
-        <w:pStyle w:val="Prrafodelista"/>
-        <w:numPr>
-          <w:ilvl w:val="0"/>
-          <w:numId w:val="2"/>
-        </w:numPr>
-      </w:pPr>
-      <w:r>
-        <w:t>Sensibilidad a las mayúsculas y minúsculas.</w:t>
-      </w:r>
-    </w:p>
-    <w:p>
-      <w:pPr>
-        <w:pStyle w:val="Prrafodelista"/>
-        <w:numPr>
-          <w:ilvl w:val="0"/>
-          <w:numId w:val="2"/>
-        </w:numPr>
-      </w:pPr>
-      <w:r>
-        <w:t xml:space="preserve">Funciones de conversión de datos: </w:t>
-      </w:r>
-      <w:proofErr w:type="spellStart"/>
-      <w:r>
-        <w:t>parseInt</w:t>
-      </w:r>
-      <w:proofErr w:type="spellEnd"/>
-      <w:r>
-        <w:t xml:space="preserve">, </w:t>
-      </w:r>
-      <w:proofErr w:type="spellStart"/>
-      <w:r>
-        <w:t>parseFloat</w:t>
-      </w:r>
-      <w:proofErr w:type="spellEnd"/>
-      <w:r>
-        <w:t>.</w:t>
-      </w:r>
-    </w:p>
-    <w:p>
-      <w:pPr>
-        <w:pStyle w:val="Prrafodelista"/>
-        <w:numPr>
-          <w:ilvl w:val="0"/>
-          <w:numId w:val="2"/>
-        </w:numPr>
-      </w:pPr>
-      <w:r>
-        <w:t>Usar datos numéricos, tanto enteros como decimales.</w:t>
-      </w:r>
-    </w:p>
-    <w:p>
-      <w:pPr>
-        <w:pStyle w:val="Prrafodelista"/>
-        <w:numPr>
-          <w:ilvl w:val="0"/>
-          <w:numId w:val="2"/>
-        </w:numPr>
-      </w:pPr>
-      <w:r>
-        <w:t>Asignación de variables.</w:t>
-      </w:r>
-    </w:p>
-    <w:p>
-      <w:pPr>
-        <w:pStyle w:val="Prrafodelista"/>
-        <w:numPr>
-          <w:ilvl w:val="0"/>
-          <w:numId w:val="2"/>
-        </w:numPr>
-      </w:pPr>
-      <w:r>
-        <w:t>Presentación en pantalla con plantillas de textos.</w:t>
-      </w:r>
-    </w:p>
-    <w:p>
-      <w:pPr>
-        <w:pStyle w:val="Ttulo2"/>
-        <w:numPr>
-          <w:ilvl w:val="0"/>
-          <w:numId w:val="1"/>
-        </w:numPr>
-      </w:pPr>
-      <w:r>
-        <w:t>Conclusión 3:</w:t>
-      </w:r>
-      <w:r>
-        <w:t xml:space="preserve"> </w:t>
-      </w:r>
-      <w:r>
-        <w:t>Trabajando con múltiples elementos</w:t>
-      </w:r>
-    </w:p>
-    <w:p>
-      <w:pPr>
-        <w:pStyle w:val="Prrafodelista"/>
-        <w:numPr>
-          <w:ilvl w:val="0"/>
-          <w:numId w:val="2"/>
-        </w:numPr>
-      </w:pPr>
-      <w:r>
-        <w:t>Creación de variables tipo listas (</w:t>
-      </w:r>
-      <w:proofErr w:type="spellStart"/>
-      <w:r>
-        <w:t>Arrays</w:t>
-      </w:r>
-      <w:proofErr w:type="spellEnd"/>
-      <w:r>
-        <w:t>).</w:t>
-      </w:r>
-    </w:p>
-    <w:p>
-      <w:pPr>
-        <w:pStyle w:val="Prrafodelista"/>
-        <w:numPr>
-          <w:ilvl w:val="0"/>
-          <w:numId w:val="2"/>
-        </w:numPr>
-      </w:pPr>
-      <w:r>
-        <w:t xml:space="preserve">Agregar elementos a una lista (función </w:t>
-      </w:r>
-      <w:proofErr w:type="spellStart"/>
-      <w:r>
-        <w:t>push</w:t>
-      </w:r>
-      <w:proofErr w:type="spellEnd"/>
-      <w:r>
-        <w:t>).</w:t>
-      </w:r>
-    </w:p>
-    <w:p>
-      <w:pPr>
-        <w:pStyle w:val="Prrafodelista"/>
-        <w:numPr>
-          <w:ilvl w:val="0"/>
-          <w:numId w:val="2"/>
-        </w:numPr>
-      </w:pPr>
-      <w:r>
-        <w:t xml:space="preserve">Eliminar elementos de una lista (función </w:t>
-      </w:r>
-      <w:proofErr w:type="spellStart"/>
-      <w:r>
-        <w:t>splice</w:t>
-      </w:r>
-      <w:proofErr w:type="spellEnd"/>
-      <w:r>
-        <w:t>).</w:t>
-      </w:r>
-    </w:p>
-    <w:p>
-      <w:pPr>
-        <w:pStyle w:val="Prrafodelista"/>
-        <w:numPr>
-          <w:ilvl w:val="0"/>
-          <w:numId w:val="2"/>
-        </w:numPr>
-      </w:pPr>
-      <w:r>
-        <w:t xml:space="preserve">Consultar el tamaño de una lista (función </w:t>
-      </w:r>
-      <w:proofErr w:type="spellStart"/>
-      <w:r>
-        <w:t>length</w:t>
-      </w:r>
-      <w:proofErr w:type="spellEnd"/>
-      <w:r>
-        <w:t>).</w:t>
-      </w:r>
-    </w:p>
-    <w:p>
-      <w:pPr>
-        <w:pStyle w:val="Prrafodelista"/>
-        <w:numPr>
-          <w:ilvl w:val="0"/>
-          <w:numId w:val="2"/>
-        </w:numPr>
-      </w:pPr>
-      <w:r>
-        <w:t>Acceder a elementos específicos de una lista, con el índice o posición.</w:t>
-      </w:r>
-    </w:p>
-    <w:p>
-      <w:pPr>
-        <w:pStyle w:val="Ttulo2"/>
-        <w:numPr>
-          <w:ilvl w:val="0"/>
-          <w:numId w:val="1"/>
-        </w:numPr>
-      </w:pPr>
-      <w:r>
-        <w:t>Conclusión 4:</w:t>
-      </w:r>
-      <w:r>
-        <w:t xml:space="preserve"> </w:t>
-      </w:r>
-      <w:r>
-        <w:t>Condiciones y flujos de ejecución</w:t>
-      </w:r>
-    </w:p>
-    <w:p>
-      <w:pPr>
-        <w:pStyle w:val="Prrafodelista"/>
-        <w:numPr>
-          <w:ilvl w:val="0"/>
-          <w:numId w:val="2"/>
-        </w:numPr>
-      </w:pPr>
-    </w:p>
-    <w:p>
-      <w:pPr>
-        <w:pStyle w:val="Ttulo2"/>
-        <w:numPr>
-          <w:ilvl w:val="0"/>
-          <w:numId w:val="1"/>
-        </w:numPr>
-      </w:pPr>
       <w:r>
         <w:t>Conclusión 5:</w:t>
       </w:r>
       <w:r>
-        <w:t xml:space="preserve"> </w:t>
-      </w:r>
-      <w:r>
-        <w:t>Iterando sobre listas</w:t>
+        <w:t xml:space="preserve"> Iterando sobre listas</w:t>
       </w:r>
     </w:p>
     <w:p>
@@ -500,7 +573,7 @@
           <w:numId w:val="2"/>
         </w:numPr>
       </w:pPr>
-      <w:hyperlink r:id="rId7" w:history="1">
+      <w:hyperlink r:id="rId7" w:anchor=":~:text=Hay%206%20tipos%20de%20datos,%2C%20boolean%2C%20undefined%20y%20symbol" w:history="1">
         <w:r>
           <w:rPr>
             <w:rStyle w:val="Hipervnculo"/>
@@ -557,6 +630,18 @@
     </w:p>
     <w:p>
       <w:pPr>
+        <w:pStyle w:val="Prrafodelista"/>
+        <w:numPr>
+          <w:ilvl w:val="0"/>
+          <w:numId w:val="2"/>
+        </w:numPr>
+      </w:pPr>
+      <w:r>
+        <w:t xml:space="preserve">Tipos de operadores = O. lógicos, O. condicionales, </w:t>
+      </w:r>
+    </w:p>
+    <w:p>
+      <w:pPr>
         <w:pStyle w:val="Ttulo2"/>
         <w:numPr>
           <w:ilvl w:val="0"/>
@@ -847,6 +932,21 @@
     </w:p>
     <w:p>
       <w:pPr>
+        <w:pStyle w:val="Prrafodelista"/>
+        <w:numPr>
+          <w:ilvl w:val="0"/>
+          <w:numId w:val="2"/>
+        </w:numPr>
+      </w:pPr>
+      <w:r>
+        <w:t>Y, O, NOT = &amp;&amp;, ||, |</w:t>
+      </w:r>
+      <w:r>
+        <w:t xml:space="preserve"> (Se ejecutan en &gt;)</w:t>
+      </w:r>
+    </w:p>
+    <w:p>
+      <w:pPr>
         <w:pStyle w:val="Ttulo2"/>
         <w:numPr>
           <w:ilvl w:val="0"/>
@@ -981,11 +1081,22 @@
       <w:r>
         <w:t xml:space="preserve">Errores de sintaxis y de </w:t>
       </w:r>
-      <w:proofErr w:type="spellStart"/>
-      <w:r>
-        <w:t>logica</w:t>
-      </w:r>
-      <w:proofErr w:type="spellEnd"/>
+      <w:r>
+        <w:t>lógica</w:t>
+      </w:r>
+    </w:p>
+    <w:p>
+      <w:pPr>
+        <w:pStyle w:val="Prrafodelista"/>
+        <w:numPr>
+          <w:ilvl w:val="0"/>
+          <w:numId w:val="3"/>
+        </w:numPr>
+      </w:pPr>
+      <w:r>
+        <w:lastRenderedPageBreak/>
+        <w:t>Operadores lógicos y variables booleanas</w:t>
+      </w:r>
     </w:p>
     <w:sectPr>
       <w:pgSz w:w="12240" w:h="15840"/>

</xml_diff>

<commit_message>
V0R5: Iterando sobre listas
</commit_message>
<xml_diff>
--- a/JavaScript.docx
+++ b/JavaScript.docx
@@ -471,6 +471,113 @@
           <w:numId w:val="2"/>
         </w:numPr>
       </w:pPr>
+      <w:r>
+        <w:t>Lazos o bucles de repetición.</w:t>
+      </w:r>
+    </w:p>
+    <w:p>
+      <w:pPr>
+        <w:pStyle w:val="Prrafodelista"/>
+        <w:numPr>
+          <w:ilvl w:val="0"/>
+          <w:numId w:val="2"/>
+        </w:numPr>
+      </w:pPr>
+      <w:r>
+        <w:t xml:space="preserve">Lazo mientras. </w:t>
+      </w:r>
+      <w:proofErr w:type="spellStart"/>
+      <w:r>
+        <w:t>While</w:t>
+      </w:r>
+      <w:proofErr w:type="spellEnd"/>
+      <w:r>
+        <w:t>.</w:t>
+      </w:r>
+    </w:p>
+    <w:p>
+      <w:pPr>
+        <w:pStyle w:val="Prrafodelista"/>
+        <w:numPr>
+          <w:ilvl w:val="0"/>
+          <w:numId w:val="2"/>
+        </w:numPr>
+      </w:pPr>
+      <w:r>
+        <w:t>Break para interrumpir un lazo.</w:t>
+      </w:r>
+    </w:p>
+    <w:p>
+      <w:pPr>
+        <w:pStyle w:val="Prrafodelista"/>
+        <w:numPr>
+          <w:ilvl w:val="0"/>
+          <w:numId w:val="2"/>
+        </w:numPr>
+      </w:pPr>
+      <w:r>
+        <w:t xml:space="preserve">Depurando el código con </w:t>
+      </w:r>
+      <w:proofErr w:type="spellStart"/>
+      <w:r>
+        <w:t>VSCode</w:t>
+      </w:r>
+      <w:proofErr w:type="spellEnd"/>
+      <w:r>
+        <w:t>.</w:t>
+      </w:r>
+    </w:p>
+    <w:p>
+      <w:pPr>
+        <w:pStyle w:val="Prrafodelista"/>
+        <w:numPr>
+          <w:ilvl w:val="0"/>
+          <w:numId w:val="2"/>
+        </w:numPr>
+      </w:pPr>
+      <w:r>
+        <w:t>Ejecutando paso a paso el código.</w:t>
+      </w:r>
+    </w:p>
+    <w:p>
+      <w:pPr>
+        <w:pStyle w:val="Prrafodelista"/>
+        <w:numPr>
+          <w:ilvl w:val="0"/>
+          <w:numId w:val="2"/>
+        </w:numPr>
+      </w:pPr>
+      <w:r>
+        <w:t xml:space="preserve">Configurar el depurador en </w:t>
+      </w:r>
+      <w:proofErr w:type="spellStart"/>
+      <w:r>
+        <w:t>VSCode</w:t>
+      </w:r>
+      <w:proofErr w:type="spellEnd"/>
+      <w:r>
+        <w:t>.</w:t>
+      </w:r>
+    </w:p>
+    <w:p>
+      <w:pPr>
+        <w:pStyle w:val="Prrafodelista"/>
+        <w:numPr>
+          <w:ilvl w:val="0"/>
+          <w:numId w:val="2"/>
+        </w:numPr>
+      </w:pPr>
+      <w:r>
+        <w:t xml:space="preserve">Lazo </w:t>
+      </w:r>
+      <w:proofErr w:type="spellStart"/>
+      <w:r>
+        <w:t>For</w:t>
+      </w:r>
+      <w:proofErr w:type="spellEnd"/>
+      <w:r>
+        <w:t>.</w:t>
+      </w:r>
     </w:p>
     <w:p>
       <w:pPr>
@@ -482,6 +589,79 @@
       </w:pPr>
       <w:r>
         <w:t xml:space="preserve">Anexos: </w:t>
+      </w:r>
+    </w:p>
+    <w:p>
+      <w:pPr>
+        <w:pStyle w:val="Prrafodelista"/>
+        <w:numPr>
+          <w:ilvl w:val="0"/>
+          <w:numId w:val="2"/>
+        </w:numPr>
+      </w:pPr>
+      <w:r>
+        <w:t xml:space="preserve">¿Es posible usar el </w:t>
+      </w:r>
+      <w:proofErr w:type="spellStart"/>
+      <w:r>
+        <w:t>if</w:t>
+      </w:r>
+      <w:proofErr w:type="spellEnd"/>
+      <w:r>
+        <w:t xml:space="preserve"> y el </w:t>
+      </w:r>
+      <w:proofErr w:type="spellStart"/>
+      <w:r>
+        <w:t>else</w:t>
+      </w:r>
+      <w:proofErr w:type="spellEnd"/>
+      <w:r>
+        <w:t xml:space="preserve"> sin los paréntesis {}?</w:t>
+      </w:r>
+    </w:p>
+    <w:p>
+      <w:pPr>
+        <w:pStyle w:val="Prrafodelista"/>
+        <w:numPr>
+          <w:ilvl w:val="0"/>
+          <w:numId w:val="2"/>
+        </w:numPr>
+      </w:pPr>
+      <w:r>
+        <w:t xml:space="preserve">&amp;&amp; i &lt; </w:t>
+      </w:r>
+      <w:proofErr w:type="spellStart"/>
+      <w:r>
+        <w:t>ciudadesDisponibles.length</w:t>
+      </w:r>
+      <w:proofErr w:type="spellEnd"/>
+      <w:r>
+        <w:t xml:space="preserve"> o usar break? Que es más conveniente? </w:t>
+      </w:r>
+    </w:p>
+    <w:p>
+      <w:pPr>
+        <w:pStyle w:val="Prrafodelista"/>
+        <w:numPr>
+          <w:ilvl w:val="0"/>
+          <w:numId w:val="2"/>
+        </w:numPr>
+      </w:pPr>
+      <w:proofErr w:type="spellStart"/>
+      <w:r>
+        <w:t>While</w:t>
+      </w:r>
+      <w:proofErr w:type="spellEnd"/>
+      <w:r>
+        <w:t xml:space="preserve"> se ejecuta desde 0-infinito y do </w:t>
+      </w:r>
+      <w:proofErr w:type="spellStart"/>
+      <w:r>
+        <w:t>while</w:t>
+      </w:r>
+      <w:proofErr w:type="spellEnd"/>
+      <w:r>
+        <w:t xml:space="preserve"> se ejecuta desde 1 a infinito</w:t>
       </w:r>
     </w:p>
     <w:p>
@@ -642,6 +822,54 @@
     </w:p>
     <w:p>
       <w:pPr>
+        <w:pStyle w:val="Prrafodelista"/>
+        <w:numPr>
+          <w:ilvl w:val="0"/>
+          <w:numId w:val="2"/>
+        </w:numPr>
+      </w:pPr>
+      <w:r>
+        <w:t xml:space="preserve">Break </w:t>
+      </w:r>
+      <w:proofErr w:type="spellStart"/>
+      <w:r>
+        <w:t>point</w:t>
+      </w:r>
+      <w:proofErr w:type="spellEnd"/>
+      <w:r>
+        <w:t xml:space="preserve"> o punto de quiebre</w:t>
+      </w:r>
+    </w:p>
+    <w:p>
+      <w:pPr>
+        <w:pStyle w:val="Prrafodelista"/>
+        <w:numPr>
+          <w:ilvl w:val="0"/>
+          <w:numId w:val="2"/>
+        </w:numPr>
+      </w:pPr>
+      <w:r>
+        <w:t xml:space="preserve">Depuración: se pueden </w:t>
+      </w:r>
+      <w:proofErr w:type="spellStart"/>
+      <w:r>
+        <w:t>creoar</w:t>
+      </w:r>
+      <w:proofErr w:type="spellEnd"/>
+      <w:r>
+        <w:t xml:space="preserve"> </w:t>
+      </w:r>
+      <w:proofErr w:type="spellStart"/>
+      <w:r>
+        <w:rPr>
+          <w:u w:val="single"/>
+        </w:rPr>
+        <w:t>json</w:t>
+      </w:r>
+      <w:proofErr w:type="spellEnd"/>
+    </w:p>
+    <w:p>
+      <w:pPr>
         <w:pStyle w:val="Ttulo2"/>
         <w:numPr>
           <w:ilvl w:val="0"/>
@@ -661,50 +889,39 @@
         </w:numPr>
       </w:pPr>
       <w:proofErr w:type="spellStart"/>
-      <w:proofErr w:type="gramStart"/>
       <w:r>
         <w:t>parseInt</w:t>
       </w:r>
       <w:proofErr w:type="spellEnd"/>
       <w:r>
-        <w:t>(</w:t>
-      </w:r>
-      <w:proofErr w:type="gramEnd"/>
-      <w:r>
-        <w:t>)</w:t>
-      </w:r>
-    </w:p>
-    <w:p>
-      <w:pPr>
-        <w:pStyle w:val="Prrafodelista"/>
-        <w:numPr>
-          <w:ilvl w:val="0"/>
-          <w:numId w:val="2"/>
-        </w:numPr>
-      </w:pPr>
-      <w:proofErr w:type="spellStart"/>
-      <w:proofErr w:type="gramStart"/>
+        <w:t>()</w:t>
+      </w:r>
+    </w:p>
+    <w:p>
+      <w:pPr>
+        <w:pStyle w:val="Prrafodelista"/>
+        <w:numPr>
+          <w:ilvl w:val="0"/>
+          <w:numId w:val="2"/>
+        </w:numPr>
+      </w:pPr>
+      <w:proofErr w:type="spellStart"/>
       <w:r>
         <w:t>parseFloat</w:t>
       </w:r>
       <w:proofErr w:type="spellEnd"/>
       <w:r>
-        <w:t>(</w:t>
-      </w:r>
-      <w:proofErr w:type="gramEnd"/>
-      <w:r>
-        <w:t>)</w:t>
-      </w:r>
-    </w:p>
-    <w:p>
-      <w:pPr>
-        <w:pStyle w:val="Prrafodelista"/>
-        <w:numPr>
-          <w:ilvl w:val="0"/>
-          <w:numId w:val="2"/>
-        </w:numPr>
-      </w:pPr>
-      <w:proofErr w:type="gramStart"/>
+        <w:t>()</w:t>
+      </w:r>
+    </w:p>
+    <w:p>
+      <w:pPr>
+        <w:pStyle w:val="Prrafodelista"/>
+        <w:numPr>
+          <w:ilvl w:val="0"/>
+          <w:numId w:val="2"/>
+        </w:numPr>
+      </w:pPr>
       <w:r>
         <w:t>.</w:t>
       </w:r>
@@ -713,7 +930,6 @@
         <w:t>unshift</w:t>
       </w:r>
       <w:proofErr w:type="spellEnd"/>
-      <w:proofErr w:type="gramEnd"/>
       <w:r>
         <w:t>()</w:t>
       </w:r>
@@ -726,7 +942,6 @@
           <w:numId w:val="2"/>
         </w:numPr>
       </w:pPr>
-      <w:proofErr w:type="gramStart"/>
       <w:r>
         <w:t>.</w:t>
       </w:r>
@@ -735,7 +950,6 @@
         <w:t>push</w:t>
       </w:r>
       <w:proofErr w:type="spellEnd"/>
-      <w:proofErr w:type="gramEnd"/>
       <w:r>
         <w:t>()</w:t>
       </w:r>
@@ -748,7 +962,6 @@
           <w:numId w:val="2"/>
         </w:numPr>
       </w:pPr>
-      <w:proofErr w:type="gramStart"/>
       <w:r>
         <w:rPr>
           <w:u w:val="single"/>
@@ -763,7 +976,6 @@
         <w:t>splice</w:t>
       </w:r>
       <w:proofErr w:type="spellEnd"/>
-      <w:proofErr w:type="gramEnd"/>
       <w:r>
         <w:rPr>
           <w:u w:val="single"/>
@@ -779,7 +991,6 @@
           <w:numId w:val="2"/>
         </w:numPr>
       </w:pPr>
-      <w:proofErr w:type="gramStart"/>
       <w:r>
         <w:rPr>
           <w:u w:val="single"/>
@@ -794,28 +1005,54 @@
         <w:t>length</w:t>
       </w:r>
       <w:proofErr w:type="spellEnd"/>
-      <w:proofErr w:type="gramEnd"/>
-    </w:p>
-    <w:p>
-      <w:pPr>
-        <w:pStyle w:val="Prrafodelista"/>
-        <w:numPr>
-          <w:ilvl w:val="0"/>
-          <w:numId w:val="2"/>
-        </w:numPr>
-      </w:pPr>
-      <w:proofErr w:type="gramStart"/>
+    </w:p>
+    <w:p>
+      <w:pPr>
+        <w:pStyle w:val="Prrafodelista"/>
+        <w:numPr>
+          <w:ilvl w:val="0"/>
+          <w:numId w:val="2"/>
+        </w:numPr>
+      </w:pPr>
       <w:r>
         <w:rPr>
           <w:u w:val="single"/>
         </w:rPr>
-        <w:t>.shift</w:t>
-      </w:r>
-      <w:proofErr w:type="gramEnd"/>
+        <w:t>.shift()</w:t>
+      </w:r>
+    </w:p>
+    <w:p>
+      <w:pPr>
+        <w:pStyle w:val="Prrafodelista"/>
+        <w:numPr>
+          <w:ilvl w:val="0"/>
+          <w:numId w:val="2"/>
+        </w:numPr>
+      </w:pPr>
       <w:r>
         <w:rPr>
           <w:u w:val="single"/>
         </w:rPr>
+        <w:t>.pop()</w:t>
+      </w:r>
+    </w:p>
+    <w:p>
+      <w:pPr>
+        <w:pStyle w:val="Prrafodelista"/>
+        <w:numPr>
+          <w:ilvl w:val="0"/>
+          <w:numId w:val="2"/>
+        </w:numPr>
+      </w:pPr>
+      <w:r>
+        <w:t>.</w:t>
+      </w:r>
+      <w:proofErr w:type="spellStart"/>
+      <w:r>
+        <w:t>filter</w:t>
+      </w:r>
+      <w:proofErr w:type="spellEnd"/>
+      <w:r>
         <w:t>()</w:t>
       </w:r>
     </w:p>
@@ -827,18 +1064,15 @@
           <w:numId w:val="2"/>
         </w:numPr>
       </w:pPr>
-      <w:proofErr w:type="gramStart"/>
-      <w:r>
-        <w:rPr>
-          <w:u w:val="single"/>
-        </w:rPr>
-        <w:t>.pop</w:t>
-      </w:r>
-      <w:proofErr w:type="gramEnd"/>
-      <w:r>
-        <w:rPr>
-          <w:u w:val="single"/>
-        </w:rPr>
+      <w:r>
+        <w:t>.</w:t>
+      </w:r>
+      <w:proofErr w:type="spellStart"/>
+      <w:r>
+        <w:t>join</w:t>
+      </w:r>
+      <w:proofErr w:type="spellEnd"/>
+      <w:r>
         <w:t>()</w:t>
       </w:r>
     </w:p>
@@ -850,16 +1084,14 @@
           <w:numId w:val="2"/>
         </w:numPr>
       </w:pPr>
-      <w:proofErr w:type="gramStart"/>
       <w:r>
         <w:t>.</w:t>
       </w:r>
       <w:proofErr w:type="spellStart"/>
       <w:r>
-        <w:t>filter</w:t>
-      </w:r>
-      <w:proofErr w:type="spellEnd"/>
-      <w:proofErr w:type="gramEnd"/>
+        <w:t>sort</w:t>
+      </w:r>
+      <w:proofErr w:type="spellEnd"/>
       <w:r>
         <w:t>()</w:t>
       </w:r>
@@ -872,16 +1104,14 @@
           <w:numId w:val="2"/>
         </w:numPr>
       </w:pPr>
-      <w:proofErr w:type="gramStart"/>
       <w:r>
         <w:t>.</w:t>
       </w:r>
       <w:proofErr w:type="spellStart"/>
       <w:r>
-        <w:t>join</w:t>
-      </w:r>
-      <w:proofErr w:type="spellEnd"/>
-      <w:proofErr w:type="gramEnd"/>
+        <w:t>indexOf</w:t>
+      </w:r>
+      <w:proofErr w:type="spellEnd"/>
       <w:r>
         <w:t>()</w:t>
       </w:r>
@@ -894,51 +1124,8 @@
           <w:numId w:val="2"/>
         </w:numPr>
       </w:pPr>
-      <w:proofErr w:type="gramStart"/>
-      <w:r>
-        <w:t>.</w:t>
-      </w:r>
-      <w:proofErr w:type="spellStart"/>
-      <w:r>
-        <w:t>sort</w:t>
-      </w:r>
-      <w:proofErr w:type="spellEnd"/>
-      <w:proofErr w:type="gramEnd"/>
-      <w:r>
-        <w:t>()</w:t>
-      </w:r>
-    </w:p>
-    <w:p>
-      <w:pPr>
-        <w:pStyle w:val="Prrafodelista"/>
-        <w:numPr>
-          <w:ilvl w:val="0"/>
-          <w:numId w:val="2"/>
-        </w:numPr>
-      </w:pPr>
-      <w:proofErr w:type="gramStart"/>
-      <w:r>
-        <w:t>.</w:t>
-      </w:r>
-      <w:proofErr w:type="spellStart"/>
-      <w:r>
-        <w:t>indexOf</w:t>
-      </w:r>
-      <w:proofErr w:type="spellEnd"/>
-      <w:proofErr w:type="gramEnd"/>
-      <w:r>
-        <w:t>()</w:t>
-      </w:r>
-    </w:p>
-    <w:p>
-      <w:pPr>
-        <w:pStyle w:val="Prrafodelista"/>
-        <w:numPr>
-          <w:ilvl w:val="0"/>
-          <w:numId w:val="2"/>
-        </w:numPr>
-      </w:pPr>
-      <w:r>
+      <w:r>
+        <w:lastRenderedPageBreak/>
         <w:t>Y, O, NOT = &amp;&amp;, ||, |</w:t>
       </w:r>
       <w:r>
@@ -1094,7 +1281,6 @@
         </w:numPr>
       </w:pPr>
       <w:r>
-        <w:lastRenderedPageBreak/>
         <w:t>Operadores lógicos y variables booleanas</w:t>
       </w:r>
     </w:p>

</xml_diff>